<commit_message>
Forgot to change type from Boolean to Numeric
</commit_message>
<xml_diff>
--- a/Packages/Scheduling/doc/Scheduling Refactoring API.docx
+++ b/Packages/Scheduling/doc/Scheduling Refactoring API.docx
@@ -8575,8 +8575,16 @@
         <w:rPr>
           <w:color w:val="000000"/>
         </w:rPr>
-        <w:t>,Boolean</w:t>
-      </w:r>
+        <w:t>,</w:t>
+      </w:r>
+      <w:r>
+        <w:rPr>
+          <w:color w:val="000000"/>
+        </w:rPr>
+        <w:t>Numeric</w:t>
+      </w:r>
+      <w:bookmarkStart w:id="18" w:name="_GoBack"/>
+      <w:bookmarkEnd w:id="18"/>
       <w:r>
         <w:rPr>
           <w:color w:val="000000"/>
@@ -8679,8 +8687,6 @@
         </w:rPr>
         <w:t>(for instance if the appointment was already marked as no show).</w:t>
       </w:r>
-      <w:bookmarkStart w:id="18" w:name="_GoBack"/>
-      <w:bookmarkEnd w:id="18"/>
     </w:p>
     <w:p>
       <w:pPr>
@@ -24257,7 +24263,7 @@
 </file>
 
 <file path=customXml/itemProps5.xml><?xml version="1.0" encoding="utf-8"?>
-<ds:datastoreItem xmlns:ds="http://schemas.openxmlformats.org/officeDocument/2006/customXml" ds:itemID="{19C797DC-CE30-4FF9-9C3E-EBBC25CE8AFE}">
+<ds:datastoreItem xmlns:ds="http://schemas.openxmlformats.org/officeDocument/2006/customXml" ds:itemID="{9DC373D1-D54C-497D-9362-3E1DC9CA498F}">
   <ds:schemaRefs>
     <ds:schemaRef ds:uri="http://schemas.openxmlformats.org/officeDocument/2006/bibliography"/>
   </ds:schemaRefs>

</xml_diff>

<commit_message>
SC: Scheduling events handling (REF-75)
</commit_message>
<xml_diff>
--- a/Packages/Scheduling/doc/Scheduling Refactoring API.docx
+++ b/Packages/Scheduling/doc/Scheduling Refactoring API.docx
@@ -48748,6 +48748,654 @@
     </w:p>
     <w:p>
       <w:pPr>
+        <w:pStyle w:val="Heading2"/>
+        <w:rPr>
+          <w:rFonts w:eastAsia="Arial"/>
+        </w:rPr>
+      </w:pPr>
+      <w:r>
+        <w:rPr>
+          <w:rFonts w:eastAsia="Arial"/>
+        </w:rPr>
+        <w:t>2.8 Scheduling event</w:t>
+      </w:r>
+      <w:r>
+        <w:rPr>
+          <w:rFonts w:eastAsia="Arial"/>
+        </w:rPr>
+        <w:t>s</w:t>
+      </w:r>
+      <w:r>
+        <w:rPr>
+          <w:rFonts w:eastAsia="Arial"/>
+        </w:rPr>
+        <w:t xml:space="preserve"> handling API</w:t>
+      </w:r>
+    </w:p>
+    <w:p>
+      <w:r>
+        <w:t>Successful execution of one of the following routines</w:t>
+      </w:r>
+      <w:r>
+        <w:t xml:space="preserve">: </w:t>
+      </w:r>
+      <w:r>
+        <w:t xml:space="preserve">MAKE^SDMAPI2, CANCEL^SDMAPI2, NOSHOW^SDMAPI2, MAKEUS^SDMAPI2 or CHECKIN^SDMAPI2 </w:t>
+      </w:r>
+      <w:r>
+        <w:t>will also generate the execution of the</w:t>
+      </w:r>
+      <w:r>
+        <w:t xml:space="preserve"> </w:t>
+      </w:r>
+      <w:r>
+        <w:t>SDAM APPOINTMENT EVENTS</w:t>
+      </w:r>
+      <w:r>
+        <w:t xml:space="preserve"> protocol, </w:t>
+      </w:r>
+      <w:r>
+        <w:t>which consists in execution of its children protocols.</w:t>
+      </w:r>
+      <w:r>
+        <w:t xml:space="preserve"> </w:t>
+      </w:r>
+      <w:r>
+        <w:t>An interactive protocol could cause unexpected behaviour such as: ignored in the best case, hangup in the worst.</w:t>
+      </w:r>
+      <w:r>
+        <w:t xml:space="preserve"> The following protocols: </w:t>
+      </w:r>
+      <w:r>
+        <w:t>DG MEANS TEST REQUIRED, IBACM OP LINK, ORU PATIENT MOVMT, PXK SDAM TO V-FILES, VAFH HL7 OUTPATIENT CAPTURE, VAFH HL7 OUTPATIENT CAPTURE, DGEN SD ENROLL PATIENT,  IVM SEND FINANCIAL QUERY, RG ADT OUTPATIENT ENCOUNTER DRIVER, EAS UE SCHED EVENT, SDAM APPT TYPE VALIDATION, SDAM PFSS EVENT</w:t>
+      </w:r>
+      <w:r>
+        <w:t xml:space="preserve"> and</w:t>
+      </w:r>
+      <w:r>
+        <w:t xml:space="preserve"> EDP CHECK-IN</w:t>
+      </w:r>
+      <w:r>
+        <w:t xml:space="preserve"> are not interactive and can operate correctly in </w:t>
+      </w:r>
+      <w:r>
+        <w:lastRenderedPageBreak/>
+        <w:t xml:space="preserve">the RPC Broker context. The </w:t>
+      </w:r>
+      <w:r>
+        <w:t>DVBA C&amp;P SCHD EVENT</w:t>
+      </w:r>
+      <w:r>
+        <w:t xml:space="preserve"> protocol is interactive and should be removed from the Scheduling events list.</w:t>
+      </w:r>
+    </w:p>
+    <w:p>
+      <w:r>
+        <w:t>The following API routines offers the possibility to add or remove protocols:</w:t>
+      </w:r>
+    </w:p>
+    <w:p>
+      <w:pPr>
+        <w:pStyle w:val="Heading2"/>
+      </w:pPr>
+      <w:r>
+        <w:rPr>
+          <w:color w:val="FF0000"/>
+        </w:rPr>
+        <w:t>$$ADD</w:t>
+      </w:r>
+      <w:r>
+        <w:t>^</w:t>
+      </w:r>
+      <w:r>
+        <w:t>XPDPROT</w:t>
+      </w:r>
+      <w:r>
+        <w:t xml:space="preserve">() </w:t>
+      </w:r>
+      <w:r>
+        <w:t>–</w:t>
+      </w:r>
+      <w:r>
+        <w:t xml:space="preserve"> </w:t>
+      </w:r>
+      <w:r>
+        <w:t>Add child to protocol</w:t>
+      </w:r>
+    </w:p>
+    <w:p>
+      <w:pPr>
+        <w:rPr>
+          <w:color w:val="000000"/>
+        </w:rPr>
+      </w:pPr>
+      <w:r>
+        <w:rPr>
+          <w:color w:val="000000"/>
+        </w:rPr>
+        <w:t xml:space="preserve">This extrinsic function add a child to </w:t>
+      </w:r>
+      <w:r>
+        <w:rPr>
+          <w:color w:val="000000"/>
+        </w:rPr>
+        <w:t>the</w:t>
+      </w:r>
+      <w:r>
+        <w:rPr>
+          <w:color w:val="000000"/>
+        </w:rPr>
+        <w:t xml:space="preserve"> specified parent</w:t>
+      </w:r>
+      <w:r>
+        <w:rPr>
+          <w:color w:val="000000"/>
+        </w:rPr>
+        <w:t xml:space="preserve">. </w:t>
+      </w:r>
+    </w:p>
+    <w:p>
+      <w:pPr>
+        <w:pStyle w:val="Heading5"/>
+      </w:pPr>
+      <w:r>
+        <w:t>Format</w:t>
+      </w:r>
+    </w:p>
+    <w:p>
+      <w:pPr>
+        <w:rPr>
+          <w:color w:val="000000"/>
+        </w:rPr>
+      </w:pPr>
+      <w:r>
+        <w:rPr>
+          <w:color w:val="FF0000"/>
+        </w:rPr>
+        <w:tab/>
+      </w:r>
+      <w:r>
+        <w:rPr>
+          <w:color w:val="000000"/>
+        </w:rPr>
+        <w:t>$$</w:t>
+      </w:r>
+      <w:r>
+        <w:rPr>
+          <w:color w:val="000000"/>
+        </w:rPr>
+        <w:t>ADD^XPDPROT(PARENT,CHILD,MNE,SEQ)</w:t>
+      </w:r>
+    </w:p>
+    <w:p>
+      <w:pPr>
+        <w:pStyle w:val="Heading5"/>
+      </w:pPr>
+      <w:r>
+        <w:t>Input Parameters</w:t>
+      </w:r>
+    </w:p>
+    <w:p>
+      <w:pPr>
+        <w:rPr>
+          <w:color w:val="000000"/>
+        </w:rPr>
+      </w:pPr>
+      <w:r>
+        <w:rPr>
+          <w:color w:val="000000"/>
+        </w:rPr>
+        <w:t>PARENT</w:t>
+      </w:r>
+      <w:r>
+        <w:rPr>
+          <w:color w:val="000000"/>
+        </w:rPr>
+        <w:tab/>
+      </w:r>
+      <w:r>
+        <w:rPr>
+          <w:color w:val="000000"/>
+        </w:rPr>
+        <w:tab/>
+        <w:t>[Required,String]</w:t>
+      </w:r>
+      <w:r>
+        <w:rPr>
+          <w:color w:val="000000"/>
+        </w:rPr>
+        <w:t xml:space="preserve"> </w:t>
+      </w:r>
+      <w:r>
+        <w:rPr>
+          <w:color w:val="000000"/>
+        </w:rPr>
+        <w:t>Parent protocol name</w:t>
+      </w:r>
+    </w:p>
+    <w:p>
+      <w:pPr>
+        <w:rPr>
+          <w:color w:val="000000"/>
+        </w:rPr>
+      </w:pPr>
+      <w:r>
+        <w:rPr>
+          <w:color w:val="000000"/>
+        </w:rPr>
+        <w:t>CHILD</w:t>
+      </w:r>
+      <w:r>
+        <w:rPr>
+          <w:color w:val="000000"/>
+        </w:rPr>
+        <w:tab/>
+      </w:r>
+      <w:r>
+        <w:rPr>
+          <w:color w:val="000000"/>
+        </w:rPr>
+        <w:tab/>
+        <w:t>[Required,String]</w:t>
+      </w:r>
+      <w:r>
+        <w:rPr>
+          <w:color w:val="000000"/>
+        </w:rPr>
+        <w:t xml:space="preserve"> </w:t>
+      </w:r>
+      <w:r>
+        <w:rPr>
+          <w:color w:val="000000"/>
+        </w:rPr>
+        <w:t>Child protocol name</w:t>
+      </w:r>
+    </w:p>
+    <w:p>
+      <w:pPr>
+        <w:rPr>
+          <w:color w:val="000000"/>
+        </w:rPr>
+      </w:pPr>
+      <w:r>
+        <w:rPr>
+          <w:color w:val="000000"/>
+        </w:rPr>
+        <w:t>MNE</w:t>
+      </w:r>
+      <w:r>
+        <w:rPr>
+          <w:color w:val="000000"/>
+        </w:rPr>
+        <w:tab/>
+      </w:r>
+      <w:r>
+        <w:rPr>
+          <w:color w:val="000000"/>
+        </w:rPr>
+        <w:tab/>
+        <w:t>[Optional,String]</w:t>
+      </w:r>
+      <w:r>
+        <w:rPr>
+          <w:color w:val="000000"/>
+        </w:rPr>
+        <w:t xml:space="preserve"> </w:t>
+      </w:r>
+      <w:r>
+        <w:rPr>
+          <w:color w:val="000000"/>
+        </w:rPr>
+        <w:t>S</w:t>
+      </w:r>
+      <w:r>
+        <w:rPr>
+          <w:color w:val="000000"/>
+        </w:rPr>
+        <w:t>hort abbreviation for the item</w:t>
+      </w:r>
+      <w:r>
+        <w:rPr>
+          <w:color w:val="000000"/>
+        </w:rPr>
+        <w:t xml:space="preserve"> (1-4 characters)</w:t>
+      </w:r>
+    </w:p>
+    <w:p>
+      <w:pPr>
+        <w:rPr>
+          <w:color w:val="000000"/>
+        </w:rPr>
+      </w:pPr>
+      <w:r>
+        <w:rPr>
+          <w:color w:val="000000"/>
+        </w:rPr>
+        <w:t>SEQ</w:t>
+      </w:r>
+      <w:r>
+        <w:rPr>
+          <w:color w:val="000000"/>
+        </w:rPr>
+        <w:tab/>
+      </w:r>
+      <w:r>
+        <w:rPr>
+          <w:color w:val="000000"/>
+        </w:rPr>
+        <w:tab/>
+        <w:t>[Optional,Numeric]</w:t>
+      </w:r>
+      <w:r>
+        <w:rPr>
+          <w:color w:val="000000"/>
+        </w:rPr>
+        <w:t xml:space="preserve"> </w:t>
+      </w:r>
+      <w:r>
+        <w:rPr>
+          <w:color w:val="000000"/>
+        </w:rPr>
+        <w:t xml:space="preserve">Sequence. </w:t>
+      </w:r>
+      <w:r>
+        <w:rPr>
+          <w:color w:val="000000"/>
+        </w:rPr>
+        <w:t>The order in which items should be processed.</w:t>
+      </w:r>
+    </w:p>
+    <w:p>
+      <w:pPr>
+        <w:pStyle w:val="Heading5"/>
+      </w:pPr>
+      <w:r>
+        <w:t>Output</w:t>
+      </w:r>
+    </w:p>
+    <w:p>
+      <w:pPr>
+        <w:rPr>
+          <w:color w:val="000000"/>
+        </w:rPr>
+      </w:pPr>
+      <w:r>
+        <w:rPr>
+          <w:color w:val="000000"/>
+        </w:rPr>
+        <w:t>A Boolean value signaling if the call was successful or not.</w:t>
+      </w:r>
+    </w:p>
+    <w:p>
+      <w:pPr>
+        <w:pStyle w:val="Heading5"/>
+      </w:pPr>
+      <w:r>
+        <w:t>Error Codes Returned</w:t>
+      </w:r>
+    </w:p>
+    <w:p>
+      <w:r>
+        <w:t>0^parent protocol not found</w:t>
+      </w:r>
+    </w:p>
+    <w:p>
+      <w:r>
+        <w:t>0^wrong type</w:t>
+      </w:r>
+    </w:p>
+    <w:p>
+      <w:r>
+        <w:t>0^child protocol not found</w:t>
+      </w:r>
+    </w:p>
+    <w:p>
+      <w:pPr>
+        <w:pStyle w:val="Heading2"/>
+      </w:pPr>
+      <w:r>
+        <w:rPr>
+          <w:color w:val="FF0000"/>
+        </w:rPr>
+        <w:t>$$DELETE</w:t>
+      </w:r>
+      <w:r>
+        <w:t>^</w:t>
+      </w:r>
+      <w:r>
+        <w:t>XPDPROT</w:t>
+      </w:r>
+      <w:r>
+        <w:t xml:space="preserve">() </w:t>
+      </w:r>
+      <w:r>
+        <w:t>–</w:t>
+      </w:r>
+      <w:r>
+        <w:t xml:space="preserve"> </w:t>
+      </w:r>
+      <w:r>
+        <w:t>Remove child protocol</w:t>
+      </w:r>
+    </w:p>
+    <w:p>
+      <w:pPr>
+        <w:rPr>
+          <w:color w:val="000000"/>
+        </w:rPr>
+      </w:pPr>
+      <w:r>
+        <w:rPr>
+          <w:color w:val="000000"/>
+        </w:rPr>
+        <w:t xml:space="preserve">This extrinsic function </w:t>
+      </w:r>
+      <w:r>
+        <w:rPr>
+          <w:color w:val="000000"/>
+        </w:rPr>
+        <w:t>remove</w:t>
+      </w:r>
+      <w:r>
+        <w:rPr>
+          <w:color w:val="000000"/>
+        </w:rPr>
+        <w:t xml:space="preserve"> a child </w:t>
+      </w:r>
+      <w:r>
+        <w:rPr>
+          <w:color w:val="000000"/>
+        </w:rPr>
+        <w:t>from</w:t>
+      </w:r>
+      <w:r>
+        <w:rPr>
+          <w:color w:val="000000"/>
+        </w:rPr>
+        <w:t xml:space="preserve"> </w:t>
+      </w:r>
+      <w:r>
+        <w:rPr>
+          <w:color w:val="000000"/>
+        </w:rPr>
+        <w:t>the</w:t>
+      </w:r>
+      <w:r>
+        <w:rPr>
+          <w:color w:val="000000"/>
+        </w:rPr>
+        <w:t xml:space="preserve"> specified parent</w:t>
+      </w:r>
+      <w:r>
+        <w:rPr>
+          <w:color w:val="000000"/>
+        </w:rPr>
+        <w:t xml:space="preserve">. </w:t>
+      </w:r>
+    </w:p>
+    <w:p>
+      <w:pPr>
+        <w:pStyle w:val="Heading5"/>
+      </w:pPr>
+      <w:r>
+        <w:t>Format</w:t>
+      </w:r>
+    </w:p>
+    <w:p>
+      <w:pPr>
+        <w:rPr>
+          <w:color w:val="000000"/>
+        </w:rPr>
+      </w:pPr>
+      <w:r>
+        <w:rPr>
+          <w:color w:val="FF0000"/>
+        </w:rPr>
+        <w:tab/>
+      </w:r>
+      <w:r>
+        <w:rPr>
+          <w:color w:val="000000"/>
+        </w:rPr>
+        <w:t>$$</w:t>
+      </w:r>
+      <w:r>
+        <w:rPr>
+          <w:color w:val="000000"/>
+        </w:rPr>
+        <w:t>DELETE^XPDPROT(PARENT,CHILD)</w:t>
+      </w:r>
+    </w:p>
+    <w:p>
+      <w:pPr>
+        <w:pStyle w:val="Heading5"/>
+      </w:pPr>
+      <w:r>
+        <w:t>Input Parameters</w:t>
+      </w:r>
+    </w:p>
+    <w:p>
+      <w:pPr>
+        <w:rPr>
+          <w:color w:val="000000"/>
+        </w:rPr>
+      </w:pPr>
+      <w:r>
+        <w:rPr>
+          <w:color w:val="000000"/>
+        </w:rPr>
+        <w:t>PARENT</w:t>
+      </w:r>
+      <w:r>
+        <w:rPr>
+          <w:color w:val="000000"/>
+        </w:rPr>
+        <w:tab/>
+      </w:r>
+      <w:r>
+        <w:rPr>
+          <w:color w:val="000000"/>
+        </w:rPr>
+        <w:tab/>
+        <w:t>[Required,String]</w:t>
+      </w:r>
+      <w:r>
+        <w:rPr>
+          <w:color w:val="000000"/>
+        </w:rPr>
+        <w:t xml:space="preserve"> </w:t>
+      </w:r>
+      <w:r>
+        <w:rPr>
+          <w:color w:val="000000"/>
+        </w:rPr>
+        <w:t>Parent protocol name</w:t>
+      </w:r>
+    </w:p>
+    <w:p>
+      <w:pPr>
+        <w:rPr>
+          <w:color w:val="000000"/>
+        </w:rPr>
+      </w:pPr>
+      <w:r>
+        <w:rPr>
+          <w:color w:val="000000"/>
+        </w:rPr>
+        <w:t>CHILD</w:t>
+      </w:r>
+      <w:r>
+        <w:rPr>
+          <w:color w:val="000000"/>
+        </w:rPr>
+        <w:tab/>
+      </w:r>
+      <w:r>
+        <w:rPr>
+          <w:color w:val="000000"/>
+        </w:rPr>
+        <w:tab/>
+        <w:t>[Required,String]</w:t>
+      </w:r>
+      <w:r>
+        <w:rPr>
+          <w:color w:val="000000"/>
+        </w:rPr>
+        <w:t xml:space="preserve"> </w:t>
+      </w:r>
+      <w:r>
+        <w:rPr>
+          <w:color w:val="000000"/>
+        </w:rPr>
+        <w:t>Child protocol name</w:t>
+      </w:r>
+    </w:p>
+    <w:p>
+      <w:pPr>
+        <w:pStyle w:val="Heading5"/>
+      </w:pPr>
+      <w:r>
+        <w:t>Output</w:t>
+      </w:r>
+    </w:p>
+    <w:p>
+      <w:pPr>
+        <w:rPr>
+          <w:color w:val="000000"/>
+        </w:rPr>
+      </w:pPr>
+      <w:r>
+        <w:rPr>
+          <w:color w:val="000000"/>
+        </w:rPr>
+        <w:t>A Boolean value signaling if the call was successful or not.</w:t>
+      </w:r>
+    </w:p>
+    <w:p>
+      <w:pPr>
+        <w:pStyle w:val="Heading5"/>
+      </w:pPr>
+      <w:r>
+        <w:t>Error Codes Returned</w:t>
+      </w:r>
+    </w:p>
+    <w:p>
+      <w:r>
+        <w:t>0^parent protocol not found</w:t>
+      </w:r>
+    </w:p>
+    <w:p>
+      <w:r>
+        <w:t>0^wrong type</w:t>
+      </w:r>
+    </w:p>
+    <w:p>
+      <w:r>
+        <w:t>0^child protocol not found</w:t>
+      </w:r>
+    </w:p>
+    <w:p>
+      <w:pPr>
         <w:pStyle w:val="Heading1"/>
         <w:numPr>
           <w:ilvl w:val="0"/>
@@ -48761,6 +49409,7 @@
         <w:rPr>
           <w:rFonts w:eastAsia="Arial"/>
         </w:rPr>
+        <w:lastRenderedPageBreak/>
         <w:t>GLOSSARY</w:t>
       </w:r>
     </w:p>
@@ -48837,11 +49486,7 @@
       </w:pPr>
       <w:r>
         <w:tab/>
-        <w:t xml:space="preserve">Stop code entries are used so that medical facilities may receive credit for the services </w:t>
-      </w:r>
-      <w:r>
-        <w:lastRenderedPageBreak/>
-        <w:t xml:space="preserve">rendered during a patient visit. </w:t>
+        <w:t xml:space="preserve">Stop code entries are used so that medical facilities may receive credit for the services rendered during a patient visit. </w:t>
       </w:r>
     </w:p>
     <w:p>
@@ -49836,7 +50481,7 @@
                     <w:sz w:val="19"/>
                     <w:szCs w:val="19"/>
                   </w:rPr>
-                  <w:t>59</w:t>
+                  <w:t>60</w:t>
                 </w:r>
                 <w:r>
                   <w:fldChar w:fldCharType="end"/>
@@ -53878,6 +54523,29 @@
 </file>
 
 <file path=customXml/item1.xml><?xml version="1.0" encoding="utf-8"?>
+<p:properties xmlns:p="http://schemas.microsoft.com/office/2006/metadata/properties" xmlns:xsi="http://www.w3.org/2001/XMLSchema-instance" xmlns:pc="http://schemas.microsoft.com/office/infopath/2007/PartnerControls">
+  <documentManagement>
+    <_dlc_DocId xmlns="ddcf2b64-e3b0-42a2-bf4a-7482a0c65fd3">RGIID-375-162</_dlc_DocId>
+    <_dlc_DocIdUrl xmlns="ddcf2b64-e3b0-42a2-bf4a-7482a0c65fd3">
+      <Url>https://sharepoint.raygroupintl.com/active_projects/OSEHRA/_layouts/DocIdRedir.aspx?ID=RGIID-375-162</Url>
+      <Description>RGIID-375-162</Description>
+    </_dlc_DocIdUrl>
+    <Content_x0020_Type xmlns="a21059b8-ec96-413f-a00d-eae4cfec7793">Technical Journal Prep</Content_x0020_Type>
+    <Comments xmlns="a21059b8-ec96-413f-a00d-eae4cfec7793">This is the document for OSEHRA technical journal. </Comments>
+  </documentManagement>
+</p:properties>
+</file>
+
+<file path=customXml/item2.xml><?xml version="1.0" encoding="utf-8"?>
+<?mso-contentType ?>
+<FormTemplates xmlns="http://schemas.microsoft.com/sharepoint/v3/contenttype/forms">
+  <Display>DocumentLibraryForm</Display>
+  <Edit>DocumentLibraryForm</Edit>
+  <New>DocumentLibraryForm</New>
+</FormTemplates>
+</file>
+
+<file path=customXml/item3.xml><?xml version="1.0" encoding="utf-8"?>
 <?mso-contentType ?>
 <spe:Receivers xmlns:spe="http://schemas.microsoft.com/sharepoint/events">
   <Receiver>
@@ -53921,29 +54589,6 @@
     <Filter/>
   </Receiver>
 </spe:Receivers>
-</file>
-
-<file path=customXml/item2.xml><?xml version="1.0" encoding="utf-8"?>
-<?mso-contentType ?>
-<FormTemplates xmlns="http://schemas.microsoft.com/sharepoint/v3/contenttype/forms">
-  <Display>DocumentLibraryForm</Display>
-  <Edit>DocumentLibraryForm</Edit>
-  <New>DocumentLibraryForm</New>
-</FormTemplates>
-</file>
-
-<file path=customXml/item3.xml><?xml version="1.0" encoding="utf-8"?>
-<p:properties xmlns:p="http://schemas.microsoft.com/office/2006/metadata/properties" xmlns:xsi="http://www.w3.org/2001/XMLSchema-instance" xmlns:pc="http://schemas.microsoft.com/office/infopath/2007/PartnerControls">
-  <documentManagement>
-    <_dlc_DocId xmlns="ddcf2b64-e3b0-42a2-bf4a-7482a0c65fd3">RGIID-375-162</_dlc_DocId>
-    <_dlc_DocIdUrl xmlns="ddcf2b64-e3b0-42a2-bf4a-7482a0c65fd3">
-      <Url>https://sharepoint.raygroupintl.com/active_projects/OSEHRA/_layouts/DocIdRedir.aspx?ID=RGIID-375-162</Url>
-      <Description>RGIID-375-162</Description>
-    </_dlc_DocIdUrl>
-    <Content_x0020_Type xmlns="a21059b8-ec96-413f-a00d-eae4cfec7793">Technical Journal Prep</Content_x0020_Type>
-    <Comments xmlns="a21059b8-ec96-413f-a00d-eae4cfec7793">This is the document for OSEHRA technical journal. </Comments>
-  </documentManagement>
-</p:properties>
 </file>
 
 <file path=customXml/item4.xml><?xml version="1.0" encoding="utf-8"?>
@@ -54138,9 +54783,12 @@
 </file>
 
 <file path=customXml/itemProps1.xml><?xml version="1.0" encoding="utf-8"?>
-<ds:datastoreItem xmlns:ds="http://schemas.openxmlformats.org/officeDocument/2006/customXml" ds:itemID="{782CBCD2-A271-4265-8E4C-E194FE30711F}">
+<ds:datastoreItem xmlns:ds="http://schemas.openxmlformats.org/officeDocument/2006/customXml" ds:itemID="{7E846213-CFEF-4C8D-941F-07487CB4A381}">
   <ds:schemaRefs>
-    <ds:schemaRef ds:uri="http://schemas.microsoft.com/sharepoint/events"/>
+    <ds:schemaRef ds:uri="http://schemas.microsoft.com/office/2006/metadata/properties"/>
+    <ds:schemaRef ds:uri="http://schemas.microsoft.com/office/infopath/2007/PartnerControls"/>
+    <ds:schemaRef ds:uri="ddcf2b64-e3b0-42a2-bf4a-7482a0c65fd3"/>
+    <ds:schemaRef ds:uri="a21059b8-ec96-413f-a00d-eae4cfec7793"/>
   </ds:schemaRefs>
 </ds:datastoreItem>
 </file>
@@ -54154,12 +54802,9 @@
 </file>
 
 <file path=customXml/itemProps3.xml><?xml version="1.0" encoding="utf-8"?>
-<ds:datastoreItem xmlns:ds="http://schemas.openxmlformats.org/officeDocument/2006/customXml" ds:itemID="{7E846213-CFEF-4C8D-941F-07487CB4A381}">
+<ds:datastoreItem xmlns:ds="http://schemas.openxmlformats.org/officeDocument/2006/customXml" ds:itemID="{782CBCD2-A271-4265-8E4C-E194FE30711F}">
   <ds:schemaRefs>
-    <ds:schemaRef ds:uri="http://schemas.microsoft.com/office/2006/metadata/properties"/>
-    <ds:schemaRef ds:uri="http://schemas.microsoft.com/office/infopath/2007/PartnerControls"/>
-    <ds:schemaRef ds:uri="ddcf2b64-e3b0-42a2-bf4a-7482a0c65fd3"/>
-    <ds:schemaRef ds:uri="a21059b8-ec96-413f-a00d-eae4cfec7793"/>
+    <ds:schemaRef ds:uri="http://schemas.microsoft.com/sharepoint/events"/>
   </ds:schemaRefs>
 </ds:datastoreItem>
 </file>
@@ -54184,7 +54829,7 @@
 </file>
 
 <file path=customXml/itemProps5.xml><?xml version="1.0" encoding="utf-8"?>
-<ds:datastoreItem xmlns:ds="http://schemas.openxmlformats.org/officeDocument/2006/customXml" ds:itemID="{C2FD905A-BD9E-4DD6-8ED5-4606C908E7F3}">
+<ds:datastoreItem xmlns:ds="http://schemas.openxmlformats.org/officeDocument/2006/customXml" ds:itemID="{69033C7A-8785-4890-BEA8-C64DBD3A35A2}">
   <ds:schemaRefs>
     <ds:schemaRef ds:uri="http://schemas.openxmlformats.org/officeDocument/2006/bibliography"/>
   </ds:schemaRefs>

</xml_diff>

<commit_message>
SC: Provider and Diagnosis update documentation (REF-234)
</commit_message>
<xml_diff>
--- a/Packages/Scheduling/doc/Scheduling Refactoring API.docx
+++ b/Packages/Scheduling/doc/Scheduling Refactoring API.docx
@@ -20391,7 +20391,19 @@
         <w:rPr>
           <w:color w:val="000000"/>
         </w:rPr>
-        <w:t>This extrinsic function checks out an existing appointment.</w:t>
+        <w:t>This extrinsic function checks out an existing appointment</w:t>
+      </w:r>
+      <w:r>
+        <w:rPr>
+          <w:color w:val="000000"/>
+        </w:rPr>
+        <w:t xml:space="preserve"> and creates related outpatient encounter and visit</w:t>
+      </w:r>
+      <w:r>
+        <w:rPr>
+          <w:color w:val="000000"/>
+        </w:rPr>
+        <w:t>.</w:t>
       </w:r>
     </w:p>
     <w:p>
@@ -48749,6 +48761,137 @@
     <w:p>
       <w:pPr>
         <w:pStyle w:val="Heading2"/>
+      </w:pPr>
+      <w:r>
+        <w:rPr>
+          <w:color w:val="FF0000"/>
+        </w:rPr>
+        <w:t>$$</w:t>
+      </w:r>
+      <w:r>
+        <w:rPr>
+          <w:color w:val="FF0000"/>
+        </w:rPr>
+        <w:t>DATA2PCE</w:t>
+      </w:r>
+      <w:r>
+        <w:t>^</w:t>
+      </w:r>
+      <w:r>
+        <w:t>PXAPI</w:t>
+      </w:r>
+      <w:r>
+        <w:t xml:space="preserve">() </w:t>
+      </w:r>
+      <w:r>
+        <w:t>–</w:t>
+      </w:r>
+      <w:r>
+        <w:t xml:space="preserve"> </w:t>
+      </w:r>
+      <w:r>
+        <w:t>Add/Update visit and related data</w:t>
+      </w:r>
+    </w:p>
+    <w:p>
+      <w:pPr>
+        <w:rPr>
+          <w:color w:val="000000"/>
+        </w:rPr>
+      </w:pPr>
+      <w:r>
+        <w:rPr>
+          <w:color w:val="000000"/>
+        </w:rPr>
+        <w:t xml:space="preserve">This extrinsic function </w:t>
+      </w:r>
+      <w:r>
+        <w:rPr>
+          <w:color w:val="000000"/>
+        </w:rPr>
+        <w:t>is used to add/update/delete data related to a visit such as: providers, procedures and diagnosis</w:t>
+      </w:r>
+      <w:r>
+        <w:rPr>
+          <w:color w:val="000000"/>
+        </w:rPr>
+        <w:t xml:space="preserve">. </w:t>
+      </w:r>
+    </w:p>
+    <w:p>
+      <w:pPr>
+        <w:pStyle w:val="Heading5"/>
+      </w:pPr>
+      <w:r>
+        <w:t>Format</w:t>
+      </w:r>
+    </w:p>
+    <w:p>
+      <w:pPr>
+        <w:ind w:left="720"/>
+        <w:rPr>
+          <w:color w:val="000000"/>
+        </w:rPr>
+      </w:pPr>
+      <w:r>
+        <w:rPr>
+          <w:color w:val="000000"/>
+        </w:rPr>
+        <w:t>$$DATA2PCE^PXAPI(INPUTROOT,PKG,SOURCE,.VISIT,USER,ERR</w:t>
+      </w:r>
+      <w:r>
+        <w:rPr>
+          <w:color w:val="000000"/>
+        </w:rPr>
+        <w:t xml:space="preserve">, </w:t>
+      </w:r>
+      <w:r>
+        <w:rPr>
+          <w:color w:val="000000"/>
+        </w:rPr>
+        <w:t>DISP,.ERRARRAY,PPEDIT,.ERRPROB, .ACCOUNT)</w:t>
+      </w:r>
+    </w:p>
+    <w:p>
+      <w:pPr>
+        <w:rPr>
+          <w:color w:val="000000"/>
+        </w:rPr>
+      </w:pPr>
+      <w:r>
+        <w:rPr>
+          <w:color w:val="000000"/>
+        </w:rPr>
+        <w:t xml:space="preserve">For more detailed information about this API see </w:t>
+      </w:r>
+      <w:r>
+        <w:rPr>
+          <w:color w:val="000000"/>
+        </w:rPr>
+        <w:t>Patient Care Encounter</w:t>
+      </w:r>
+      <w:r>
+        <w:rPr>
+          <w:color w:val="000000"/>
+        </w:rPr>
+        <w:t xml:space="preserve"> </w:t>
+      </w:r>
+      <w:r>
+        <w:rPr>
+          <w:color w:val="000000"/>
+        </w:rPr>
+        <w:t>Technical Manual</w:t>
+      </w:r>
+      <w:r>
+        <w:rPr>
+          <w:color w:val="000000"/>
+        </w:rPr>
+        <w:t xml:space="preserve"> from VA site.</w:t>
+      </w:r>
+    </w:p>
+    <w:p>
+      <w:pPr>
+        <w:pStyle w:val="Heading2"/>
         <w:rPr>
           <w:rFonts w:eastAsia="Arial"/>
         </w:rPr>
@@ -48757,6 +48900,7 @@
         <w:rPr>
           <w:rFonts w:eastAsia="Arial"/>
         </w:rPr>
+        <w:lastRenderedPageBreak/>
         <w:t>2.8 Scheduling event</w:t>
       </w:r>
       <w:r>
@@ -48816,545 +48960,542 @@
         <w:t xml:space="preserve"> EDP CHECK-IN</w:t>
       </w:r>
       <w:r>
-        <w:t xml:space="preserve"> are not interactive and can operate correctly in </w:t>
-      </w:r>
+        <w:t xml:space="preserve"> are not interactive and can operate correctly in the RPC Broker context. The </w:t>
+      </w:r>
+      <w:r>
+        <w:t>DVBA C&amp;P SCHD EVENT</w:t>
+      </w:r>
+      <w:r>
+        <w:t xml:space="preserve"> protocol is interactive and should be removed from the Scheduling events list.</w:t>
+      </w:r>
+    </w:p>
+    <w:p>
+      <w:r>
+        <w:t>The following API routines offers the possibility to add or remove protocols:</w:t>
+      </w:r>
+    </w:p>
+    <w:p>
+      <w:pPr>
+        <w:pStyle w:val="Heading2"/>
+      </w:pPr>
+      <w:r>
+        <w:rPr>
+          <w:color w:val="FF0000"/>
+        </w:rPr>
+        <w:t>$$ADD</w:t>
+      </w:r>
+      <w:r>
+        <w:t>^</w:t>
+      </w:r>
+      <w:r>
+        <w:t>XPDPROT</w:t>
+      </w:r>
+      <w:r>
+        <w:t xml:space="preserve">() </w:t>
+      </w:r>
+      <w:r>
+        <w:t>–</w:t>
+      </w:r>
+      <w:r>
+        <w:t xml:space="preserve"> </w:t>
+      </w:r>
+      <w:r>
+        <w:t>Add child to protocol</w:t>
+      </w:r>
+    </w:p>
+    <w:p>
+      <w:pPr>
+        <w:rPr>
+          <w:color w:val="000000"/>
+        </w:rPr>
+      </w:pPr>
+      <w:r>
+        <w:rPr>
+          <w:color w:val="000000"/>
+        </w:rPr>
+        <w:t xml:space="preserve">This extrinsic function add a child to </w:t>
+      </w:r>
+      <w:r>
+        <w:rPr>
+          <w:color w:val="000000"/>
+        </w:rPr>
+        <w:t>the</w:t>
+      </w:r>
+      <w:r>
+        <w:rPr>
+          <w:color w:val="000000"/>
+        </w:rPr>
+        <w:t xml:space="preserve"> specified parent</w:t>
+      </w:r>
+      <w:r>
+        <w:rPr>
+          <w:color w:val="000000"/>
+        </w:rPr>
+        <w:t xml:space="preserve">. </w:t>
+      </w:r>
+    </w:p>
+    <w:p>
+      <w:pPr>
+        <w:pStyle w:val="Heading5"/>
+      </w:pPr>
+      <w:r>
+        <w:t>Format</w:t>
+      </w:r>
+    </w:p>
+    <w:p>
+      <w:pPr>
+        <w:rPr>
+          <w:color w:val="000000"/>
+        </w:rPr>
+      </w:pPr>
+      <w:r>
+        <w:rPr>
+          <w:color w:val="FF0000"/>
+        </w:rPr>
+        <w:tab/>
+      </w:r>
+      <w:r>
+        <w:rPr>
+          <w:color w:val="000000"/>
+        </w:rPr>
+        <w:t>$$</w:t>
+      </w:r>
+      <w:r>
+        <w:rPr>
+          <w:color w:val="000000"/>
+        </w:rPr>
+        <w:t>ADD^XPDPROT(PARENT,CHILD,MNE,SEQ)</w:t>
+      </w:r>
+    </w:p>
+    <w:p>
+      <w:pPr>
+        <w:pStyle w:val="Heading5"/>
+      </w:pPr>
+      <w:r>
+        <w:t>Input Parameters</w:t>
+      </w:r>
+    </w:p>
+    <w:p>
+      <w:pPr>
+        <w:rPr>
+          <w:color w:val="000000"/>
+        </w:rPr>
+      </w:pPr>
+      <w:r>
+        <w:rPr>
+          <w:color w:val="000000"/>
+        </w:rPr>
+        <w:t>PARENT</w:t>
+      </w:r>
+      <w:r>
+        <w:rPr>
+          <w:color w:val="000000"/>
+        </w:rPr>
+        <w:tab/>
+      </w:r>
+      <w:r>
+        <w:rPr>
+          <w:color w:val="000000"/>
+        </w:rPr>
+        <w:tab/>
+        <w:t>[Required,String]</w:t>
+      </w:r>
+      <w:r>
+        <w:rPr>
+          <w:color w:val="000000"/>
+        </w:rPr>
+        <w:t xml:space="preserve"> </w:t>
+      </w:r>
+      <w:r>
+        <w:rPr>
+          <w:color w:val="000000"/>
+        </w:rPr>
+        <w:t>Parent protocol name</w:t>
+      </w:r>
+    </w:p>
+    <w:p>
+      <w:pPr>
+        <w:rPr>
+          <w:color w:val="000000"/>
+        </w:rPr>
+      </w:pPr>
+      <w:r>
+        <w:rPr>
+          <w:color w:val="000000"/>
+        </w:rPr>
+        <w:t>CHILD</w:t>
+      </w:r>
+      <w:r>
+        <w:rPr>
+          <w:color w:val="000000"/>
+        </w:rPr>
+        <w:tab/>
+      </w:r>
+      <w:r>
+        <w:rPr>
+          <w:color w:val="000000"/>
+        </w:rPr>
+        <w:tab/>
+        <w:t>[Required,String]</w:t>
+      </w:r>
+      <w:r>
+        <w:rPr>
+          <w:color w:val="000000"/>
+        </w:rPr>
+        <w:t xml:space="preserve"> </w:t>
+      </w:r>
+      <w:r>
+        <w:rPr>
+          <w:color w:val="000000"/>
+        </w:rPr>
+        <w:t>Child protocol name</w:t>
+      </w:r>
+    </w:p>
+    <w:p>
+      <w:pPr>
+        <w:rPr>
+          <w:color w:val="000000"/>
+        </w:rPr>
+      </w:pPr>
+      <w:r>
+        <w:rPr>
+          <w:color w:val="000000"/>
+        </w:rPr>
+        <w:t>MNE</w:t>
+      </w:r>
+      <w:r>
+        <w:rPr>
+          <w:color w:val="000000"/>
+        </w:rPr>
+        <w:tab/>
+      </w:r>
+      <w:r>
+        <w:rPr>
+          <w:color w:val="000000"/>
+        </w:rPr>
+        <w:tab/>
+        <w:t>[Optional,String]</w:t>
+      </w:r>
+      <w:r>
+        <w:rPr>
+          <w:color w:val="000000"/>
+        </w:rPr>
+        <w:t xml:space="preserve"> </w:t>
+      </w:r>
+      <w:r>
+        <w:rPr>
+          <w:color w:val="000000"/>
+        </w:rPr>
+        <w:t>S</w:t>
+      </w:r>
+      <w:r>
+        <w:rPr>
+          <w:color w:val="000000"/>
+        </w:rPr>
+        <w:t>hort abbreviation for the item</w:t>
+      </w:r>
+      <w:r>
+        <w:rPr>
+          <w:color w:val="000000"/>
+        </w:rPr>
+        <w:t xml:space="preserve"> (1-4 characters)</w:t>
+      </w:r>
+    </w:p>
+    <w:p>
+      <w:pPr>
+        <w:rPr>
+          <w:color w:val="000000"/>
+        </w:rPr>
+      </w:pPr>
+      <w:r>
+        <w:rPr>
+          <w:color w:val="000000"/>
+        </w:rPr>
+        <w:t>SEQ</w:t>
+      </w:r>
+      <w:r>
+        <w:rPr>
+          <w:color w:val="000000"/>
+        </w:rPr>
+        <w:tab/>
+      </w:r>
+      <w:r>
+        <w:rPr>
+          <w:color w:val="000000"/>
+        </w:rPr>
+        <w:tab/>
+        <w:t>[Optional,Numeric]</w:t>
+      </w:r>
+      <w:r>
+        <w:rPr>
+          <w:color w:val="000000"/>
+        </w:rPr>
+        <w:t xml:space="preserve"> </w:t>
+      </w:r>
+      <w:r>
+        <w:rPr>
+          <w:color w:val="000000"/>
+        </w:rPr>
+        <w:t xml:space="preserve">Sequence. </w:t>
+      </w:r>
+      <w:r>
+        <w:rPr>
+          <w:color w:val="000000"/>
+        </w:rPr>
+        <w:t>The order in which items should be processed.</w:t>
+      </w:r>
+    </w:p>
+    <w:p>
+      <w:pPr>
+        <w:pStyle w:val="Heading5"/>
+      </w:pPr>
+      <w:r>
+        <w:t>Output</w:t>
+      </w:r>
+    </w:p>
+    <w:p>
+      <w:pPr>
+        <w:rPr>
+          <w:color w:val="000000"/>
+        </w:rPr>
+      </w:pPr>
+      <w:r>
+        <w:rPr>
+          <w:color w:val="000000"/>
+        </w:rPr>
+        <w:t>A Boolean value signaling if the call was successful or not.</w:t>
+      </w:r>
+    </w:p>
+    <w:p>
+      <w:pPr>
+        <w:pStyle w:val="Heading5"/>
+      </w:pPr>
+      <w:r>
+        <w:t>Error Codes Returned</w:t>
+      </w:r>
+    </w:p>
+    <w:p>
+      <w:r>
+        <w:t>0^parent protocol not found</w:t>
+      </w:r>
+    </w:p>
+    <w:p>
+      <w:r>
+        <w:t>0^wrong type</w:t>
+      </w:r>
+    </w:p>
+    <w:p>
+      <w:r>
+        <w:t>0^child protocol not found</w:t>
+      </w:r>
+    </w:p>
+    <w:p>
+      <w:pPr>
+        <w:pStyle w:val="Heading2"/>
+      </w:pPr>
+      <w:r>
+        <w:rPr>
+          <w:color w:val="FF0000"/>
+        </w:rPr>
+        <w:t>$$DELETE</w:t>
+      </w:r>
+      <w:r>
+        <w:t>^</w:t>
+      </w:r>
+      <w:r>
+        <w:t>XPDPROT</w:t>
+      </w:r>
+      <w:r>
+        <w:t xml:space="preserve">() </w:t>
+      </w:r>
+      <w:r>
+        <w:t>–</w:t>
+      </w:r>
+      <w:r>
+        <w:t xml:space="preserve"> </w:t>
+      </w:r>
+      <w:r>
+        <w:t>Remove child protocol</w:t>
+      </w:r>
+    </w:p>
+    <w:p>
+      <w:pPr>
+        <w:rPr>
+          <w:color w:val="000000"/>
+        </w:rPr>
+      </w:pPr>
+      <w:r>
+        <w:rPr>
+          <w:color w:val="000000"/>
+        </w:rPr>
+        <w:t xml:space="preserve">This extrinsic function </w:t>
+      </w:r>
+      <w:r>
+        <w:rPr>
+          <w:color w:val="000000"/>
+        </w:rPr>
+        <w:t>remove</w:t>
+      </w:r>
+      <w:r>
+        <w:rPr>
+          <w:color w:val="000000"/>
+        </w:rPr>
+        <w:t xml:space="preserve"> a child </w:t>
+      </w:r>
+      <w:r>
+        <w:rPr>
+          <w:color w:val="000000"/>
+        </w:rPr>
+        <w:t>from</w:t>
+      </w:r>
+      <w:r>
+        <w:rPr>
+          <w:color w:val="000000"/>
+        </w:rPr>
+        <w:t xml:space="preserve"> </w:t>
+      </w:r>
+      <w:r>
+        <w:rPr>
+          <w:color w:val="000000"/>
+        </w:rPr>
+        <w:t>the</w:t>
+      </w:r>
+      <w:r>
+        <w:rPr>
+          <w:color w:val="000000"/>
+        </w:rPr>
+        <w:t xml:space="preserve"> specified parent</w:t>
+      </w:r>
+      <w:r>
+        <w:rPr>
+          <w:color w:val="000000"/>
+        </w:rPr>
+        <w:t xml:space="preserve">. </w:t>
+      </w:r>
+    </w:p>
+    <w:p>
+      <w:pPr>
+        <w:pStyle w:val="Heading5"/>
+      </w:pPr>
+      <w:r>
+        <w:t>Format</w:t>
+      </w:r>
+    </w:p>
+    <w:p>
+      <w:pPr>
+        <w:rPr>
+          <w:color w:val="000000"/>
+        </w:rPr>
+      </w:pPr>
+      <w:r>
+        <w:rPr>
+          <w:color w:val="FF0000"/>
+        </w:rPr>
+        <w:tab/>
+      </w:r>
+      <w:r>
+        <w:rPr>
+          <w:color w:val="000000"/>
+        </w:rPr>
+        <w:t>$$</w:t>
+      </w:r>
+      <w:r>
+        <w:rPr>
+          <w:color w:val="000000"/>
+        </w:rPr>
+        <w:t>DELETE^XPDPROT(PARENT,CHILD)</w:t>
+      </w:r>
+    </w:p>
+    <w:p>
+      <w:pPr>
+        <w:pStyle w:val="Heading5"/>
+      </w:pPr>
+      <w:r>
+        <w:t>Input Parameters</w:t>
+      </w:r>
+    </w:p>
+    <w:p>
+      <w:pPr>
+        <w:rPr>
+          <w:color w:val="000000"/>
+        </w:rPr>
+      </w:pPr>
+      <w:r>
+        <w:rPr>
+          <w:color w:val="000000"/>
+        </w:rPr>
+        <w:t>PARENT</w:t>
+      </w:r>
+      <w:r>
+        <w:rPr>
+          <w:color w:val="000000"/>
+        </w:rPr>
+        <w:tab/>
+      </w:r>
+      <w:r>
+        <w:rPr>
+          <w:color w:val="000000"/>
+        </w:rPr>
+        <w:tab/>
+        <w:t>[Required,String]</w:t>
+      </w:r>
+      <w:r>
+        <w:rPr>
+          <w:color w:val="000000"/>
+        </w:rPr>
+        <w:t xml:space="preserve"> </w:t>
+      </w:r>
+      <w:r>
+        <w:rPr>
+          <w:color w:val="000000"/>
+        </w:rPr>
+        <w:t>Parent protocol name</w:t>
+      </w:r>
+    </w:p>
+    <w:p>
+      <w:pPr>
+        <w:rPr>
+          <w:color w:val="000000"/>
+        </w:rPr>
+      </w:pPr>
+      <w:r>
+        <w:rPr>
+          <w:color w:val="000000"/>
+        </w:rPr>
+        <w:t>CHILD</w:t>
+      </w:r>
+      <w:r>
+        <w:rPr>
+          <w:color w:val="000000"/>
+        </w:rPr>
+        <w:tab/>
+      </w:r>
+      <w:r>
+        <w:rPr>
+          <w:color w:val="000000"/>
+        </w:rPr>
+        <w:tab/>
+        <w:t>[Required,String]</w:t>
+      </w:r>
+      <w:r>
+        <w:rPr>
+          <w:color w:val="000000"/>
+        </w:rPr>
+        <w:t xml:space="preserve"> </w:t>
+      </w:r>
+      <w:r>
+        <w:rPr>
+          <w:color w:val="000000"/>
+        </w:rPr>
+        <w:t>Child protocol name</w:t>
+      </w:r>
+    </w:p>
+    <w:p>
+      <w:pPr>
+        <w:pStyle w:val="Heading5"/>
+      </w:pPr>
       <w:r>
         <w:lastRenderedPageBreak/>
-        <w:t xml:space="preserve">the RPC Broker context. The </w:t>
-      </w:r>
-      <w:r>
-        <w:t>DVBA C&amp;P SCHD EVENT</w:t>
-      </w:r>
-      <w:r>
-        <w:t xml:space="preserve"> protocol is interactive and should be removed from the Scheduling events list.</w:t>
-      </w:r>
-    </w:p>
-    <w:p>
-      <w:r>
-        <w:t>The following API routines offers the possibility to add or remove protocols:</w:t>
-      </w:r>
-    </w:p>
-    <w:p>
-      <w:pPr>
-        <w:pStyle w:val="Heading2"/>
-      </w:pPr>
-      <w:r>
-        <w:rPr>
-          <w:color w:val="FF0000"/>
-        </w:rPr>
-        <w:t>$$ADD</w:t>
-      </w:r>
-      <w:r>
-        <w:t>^</w:t>
-      </w:r>
-      <w:r>
-        <w:t>XPDPROT</w:t>
-      </w:r>
-      <w:r>
-        <w:t xml:space="preserve">() </w:t>
-      </w:r>
-      <w:r>
-        <w:t>–</w:t>
-      </w:r>
-      <w:r>
-        <w:t xml:space="preserve"> </w:t>
-      </w:r>
-      <w:r>
-        <w:t>Add child to protocol</w:t>
-      </w:r>
-    </w:p>
-    <w:p>
-      <w:pPr>
-        <w:rPr>
-          <w:color w:val="000000"/>
-        </w:rPr>
-      </w:pPr>
-      <w:r>
-        <w:rPr>
-          <w:color w:val="000000"/>
-        </w:rPr>
-        <w:t xml:space="preserve">This extrinsic function add a child to </w:t>
-      </w:r>
-      <w:r>
-        <w:rPr>
-          <w:color w:val="000000"/>
-        </w:rPr>
-        <w:t>the</w:t>
-      </w:r>
-      <w:r>
-        <w:rPr>
-          <w:color w:val="000000"/>
-        </w:rPr>
-        <w:t xml:space="preserve"> specified parent</w:t>
-      </w:r>
-      <w:r>
-        <w:rPr>
-          <w:color w:val="000000"/>
-        </w:rPr>
-        <w:t xml:space="preserve">. </w:t>
-      </w:r>
-    </w:p>
-    <w:p>
-      <w:pPr>
-        <w:pStyle w:val="Heading5"/>
-      </w:pPr>
-      <w:r>
-        <w:t>Format</w:t>
-      </w:r>
-    </w:p>
-    <w:p>
-      <w:pPr>
-        <w:rPr>
-          <w:color w:val="000000"/>
-        </w:rPr>
-      </w:pPr>
-      <w:r>
-        <w:rPr>
-          <w:color w:val="FF0000"/>
-        </w:rPr>
-        <w:tab/>
-      </w:r>
-      <w:r>
-        <w:rPr>
-          <w:color w:val="000000"/>
-        </w:rPr>
-        <w:t>$$</w:t>
-      </w:r>
-      <w:r>
-        <w:rPr>
-          <w:color w:val="000000"/>
-        </w:rPr>
-        <w:t>ADD^XPDPROT(PARENT,CHILD,MNE,SEQ)</w:t>
-      </w:r>
-    </w:p>
-    <w:p>
-      <w:pPr>
-        <w:pStyle w:val="Heading5"/>
-      </w:pPr>
-      <w:r>
-        <w:t>Input Parameters</w:t>
-      </w:r>
-    </w:p>
-    <w:p>
-      <w:pPr>
-        <w:rPr>
-          <w:color w:val="000000"/>
-        </w:rPr>
-      </w:pPr>
-      <w:r>
-        <w:rPr>
-          <w:color w:val="000000"/>
-        </w:rPr>
-        <w:t>PARENT</w:t>
-      </w:r>
-      <w:r>
-        <w:rPr>
-          <w:color w:val="000000"/>
-        </w:rPr>
-        <w:tab/>
-      </w:r>
-      <w:r>
-        <w:rPr>
-          <w:color w:val="000000"/>
-        </w:rPr>
-        <w:tab/>
-        <w:t>[Required,String]</w:t>
-      </w:r>
-      <w:r>
-        <w:rPr>
-          <w:color w:val="000000"/>
-        </w:rPr>
-        <w:t xml:space="preserve"> </w:t>
-      </w:r>
-      <w:r>
-        <w:rPr>
-          <w:color w:val="000000"/>
-        </w:rPr>
-        <w:t>Parent protocol name</w:t>
-      </w:r>
-    </w:p>
-    <w:p>
-      <w:pPr>
-        <w:rPr>
-          <w:color w:val="000000"/>
-        </w:rPr>
-      </w:pPr>
-      <w:r>
-        <w:rPr>
-          <w:color w:val="000000"/>
-        </w:rPr>
-        <w:t>CHILD</w:t>
-      </w:r>
-      <w:r>
-        <w:rPr>
-          <w:color w:val="000000"/>
-        </w:rPr>
-        <w:tab/>
-      </w:r>
-      <w:r>
-        <w:rPr>
-          <w:color w:val="000000"/>
-        </w:rPr>
-        <w:tab/>
-        <w:t>[Required,String]</w:t>
-      </w:r>
-      <w:r>
-        <w:rPr>
-          <w:color w:val="000000"/>
-        </w:rPr>
-        <w:t xml:space="preserve"> </w:t>
-      </w:r>
-      <w:r>
-        <w:rPr>
-          <w:color w:val="000000"/>
-        </w:rPr>
-        <w:t>Child protocol name</w:t>
-      </w:r>
-    </w:p>
-    <w:p>
-      <w:pPr>
-        <w:rPr>
-          <w:color w:val="000000"/>
-        </w:rPr>
-      </w:pPr>
-      <w:r>
-        <w:rPr>
-          <w:color w:val="000000"/>
-        </w:rPr>
-        <w:t>MNE</w:t>
-      </w:r>
-      <w:r>
-        <w:rPr>
-          <w:color w:val="000000"/>
-        </w:rPr>
-        <w:tab/>
-      </w:r>
-      <w:r>
-        <w:rPr>
-          <w:color w:val="000000"/>
-        </w:rPr>
-        <w:tab/>
-        <w:t>[Optional,String]</w:t>
-      </w:r>
-      <w:r>
-        <w:rPr>
-          <w:color w:val="000000"/>
-        </w:rPr>
-        <w:t xml:space="preserve"> </w:t>
-      </w:r>
-      <w:r>
-        <w:rPr>
-          <w:color w:val="000000"/>
-        </w:rPr>
-        <w:t>S</w:t>
-      </w:r>
-      <w:r>
-        <w:rPr>
-          <w:color w:val="000000"/>
-        </w:rPr>
-        <w:t>hort abbreviation for the item</w:t>
-      </w:r>
-      <w:r>
-        <w:rPr>
-          <w:color w:val="000000"/>
-        </w:rPr>
-        <w:t xml:space="preserve"> (1-4 characters)</w:t>
-      </w:r>
-    </w:p>
-    <w:p>
-      <w:pPr>
-        <w:rPr>
-          <w:color w:val="000000"/>
-        </w:rPr>
-      </w:pPr>
-      <w:r>
-        <w:rPr>
-          <w:color w:val="000000"/>
-        </w:rPr>
-        <w:t>SEQ</w:t>
-      </w:r>
-      <w:r>
-        <w:rPr>
-          <w:color w:val="000000"/>
-        </w:rPr>
-        <w:tab/>
-      </w:r>
-      <w:r>
-        <w:rPr>
-          <w:color w:val="000000"/>
-        </w:rPr>
-        <w:tab/>
-        <w:t>[Optional,Numeric]</w:t>
-      </w:r>
-      <w:r>
-        <w:rPr>
-          <w:color w:val="000000"/>
-        </w:rPr>
-        <w:t xml:space="preserve"> </w:t>
-      </w:r>
-      <w:r>
-        <w:rPr>
-          <w:color w:val="000000"/>
-        </w:rPr>
-        <w:t xml:space="preserve">Sequence. </w:t>
-      </w:r>
-      <w:r>
-        <w:rPr>
-          <w:color w:val="000000"/>
-        </w:rPr>
-        <w:t>The order in which items should be processed.</w:t>
-      </w:r>
-    </w:p>
-    <w:p>
-      <w:pPr>
-        <w:pStyle w:val="Heading5"/>
-      </w:pPr>
-      <w:r>
-        <w:t>Output</w:t>
-      </w:r>
-    </w:p>
-    <w:p>
-      <w:pPr>
-        <w:rPr>
-          <w:color w:val="000000"/>
-        </w:rPr>
-      </w:pPr>
-      <w:r>
-        <w:rPr>
-          <w:color w:val="000000"/>
-        </w:rPr>
-        <w:t>A Boolean value signaling if the call was successful or not.</w:t>
-      </w:r>
-    </w:p>
-    <w:p>
-      <w:pPr>
-        <w:pStyle w:val="Heading5"/>
-      </w:pPr>
-      <w:r>
-        <w:t>Error Codes Returned</w:t>
-      </w:r>
-    </w:p>
-    <w:p>
-      <w:r>
-        <w:t>0^parent protocol not found</w:t>
-      </w:r>
-    </w:p>
-    <w:p>
-      <w:r>
-        <w:t>0^wrong type</w:t>
-      </w:r>
-    </w:p>
-    <w:p>
-      <w:r>
-        <w:t>0^child protocol not found</w:t>
-      </w:r>
-    </w:p>
-    <w:p>
-      <w:pPr>
-        <w:pStyle w:val="Heading2"/>
-      </w:pPr>
-      <w:r>
-        <w:rPr>
-          <w:color w:val="FF0000"/>
-        </w:rPr>
-        <w:t>$$DELETE</w:t>
-      </w:r>
-      <w:r>
-        <w:t>^</w:t>
-      </w:r>
-      <w:r>
-        <w:t>XPDPROT</w:t>
-      </w:r>
-      <w:r>
-        <w:t xml:space="preserve">() </w:t>
-      </w:r>
-      <w:r>
-        <w:t>–</w:t>
-      </w:r>
-      <w:r>
-        <w:t xml:space="preserve"> </w:t>
-      </w:r>
-      <w:r>
-        <w:t>Remove child protocol</w:t>
-      </w:r>
-    </w:p>
-    <w:p>
-      <w:pPr>
-        <w:rPr>
-          <w:color w:val="000000"/>
-        </w:rPr>
-      </w:pPr>
-      <w:r>
-        <w:rPr>
-          <w:color w:val="000000"/>
-        </w:rPr>
-        <w:t xml:space="preserve">This extrinsic function </w:t>
-      </w:r>
-      <w:r>
-        <w:rPr>
-          <w:color w:val="000000"/>
-        </w:rPr>
-        <w:t>remove</w:t>
-      </w:r>
-      <w:r>
-        <w:rPr>
-          <w:color w:val="000000"/>
-        </w:rPr>
-        <w:t xml:space="preserve"> a child </w:t>
-      </w:r>
-      <w:r>
-        <w:rPr>
-          <w:color w:val="000000"/>
-        </w:rPr>
-        <w:t>from</w:t>
-      </w:r>
-      <w:r>
-        <w:rPr>
-          <w:color w:val="000000"/>
-        </w:rPr>
-        <w:t xml:space="preserve"> </w:t>
-      </w:r>
-      <w:r>
-        <w:rPr>
-          <w:color w:val="000000"/>
-        </w:rPr>
-        <w:t>the</w:t>
-      </w:r>
-      <w:r>
-        <w:rPr>
-          <w:color w:val="000000"/>
-        </w:rPr>
-        <w:t xml:space="preserve"> specified parent</w:t>
-      </w:r>
-      <w:r>
-        <w:rPr>
-          <w:color w:val="000000"/>
-        </w:rPr>
-        <w:t xml:space="preserve">. </w:t>
-      </w:r>
-    </w:p>
-    <w:p>
-      <w:pPr>
-        <w:pStyle w:val="Heading5"/>
-      </w:pPr>
-      <w:r>
-        <w:t>Format</w:t>
-      </w:r>
-    </w:p>
-    <w:p>
-      <w:pPr>
-        <w:rPr>
-          <w:color w:val="000000"/>
-        </w:rPr>
-      </w:pPr>
-      <w:r>
-        <w:rPr>
-          <w:color w:val="FF0000"/>
-        </w:rPr>
-        <w:tab/>
-      </w:r>
-      <w:r>
-        <w:rPr>
-          <w:color w:val="000000"/>
-        </w:rPr>
-        <w:t>$$</w:t>
-      </w:r>
-      <w:r>
-        <w:rPr>
-          <w:color w:val="000000"/>
-        </w:rPr>
-        <w:t>DELETE^XPDPROT(PARENT,CHILD)</w:t>
-      </w:r>
-    </w:p>
-    <w:p>
-      <w:pPr>
-        <w:pStyle w:val="Heading5"/>
-      </w:pPr>
-      <w:r>
-        <w:t>Input Parameters</w:t>
-      </w:r>
-    </w:p>
-    <w:p>
-      <w:pPr>
-        <w:rPr>
-          <w:color w:val="000000"/>
-        </w:rPr>
-      </w:pPr>
-      <w:r>
-        <w:rPr>
-          <w:color w:val="000000"/>
-        </w:rPr>
-        <w:t>PARENT</w:t>
-      </w:r>
-      <w:r>
-        <w:rPr>
-          <w:color w:val="000000"/>
-        </w:rPr>
-        <w:tab/>
-      </w:r>
-      <w:r>
-        <w:rPr>
-          <w:color w:val="000000"/>
-        </w:rPr>
-        <w:tab/>
-        <w:t>[Required,String]</w:t>
-      </w:r>
-      <w:r>
-        <w:rPr>
-          <w:color w:val="000000"/>
-        </w:rPr>
-        <w:t xml:space="preserve"> </w:t>
-      </w:r>
-      <w:r>
-        <w:rPr>
-          <w:color w:val="000000"/>
-        </w:rPr>
-        <w:t>Parent protocol name</w:t>
-      </w:r>
-    </w:p>
-    <w:p>
-      <w:pPr>
-        <w:rPr>
-          <w:color w:val="000000"/>
-        </w:rPr>
-      </w:pPr>
-      <w:r>
-        <w:rPr>
-          <w:color w:val="000000"/>
-        </w:rPr>
-        <w:t>CHILD</w:t>
-      </w:r>
-      <w:r>
-        <w:rPr>
-          <w:color w:val="000000"/>
-        </w:rPr>
-        <w:tab/>
-      </w:r>
-      <w:r>
-        <w:rPr>
-          <w:color w:val="000000"/>
-        </w:rPr>
-        <w:tab/>
-        <w:t>[Required,String]</w:t>
-      </w:r>
-      <w:r>
-        <w:rPr>
-          <w:color w:val="000000"/>
-        </w:rPr>
-        <w:t xml:space="preserve"> </w:t>
-      </w:r>
-      <w:r>
-        <w:rPr>
-          <w:color w:val="000000"/>
-        </w:rPr>
-        <w:t>Child protocol name</w:t>
-      </w:r>
-    </w:p>
-    <w:p>
-      <w:pPr>
-        <w:pStyle w:val="Heading5"/>
-      </w:pPr>
-      <w:r>
         <w:t>Output</w:t>
       </w:r>
     </w:p>
@@ -49409,7 +49550,6 @@
         <w:rPr>
           <w:rFonts w:eastAsia="Arial"/>
         </w:rPr>
-        <w:lastRenderedPageBreak/>
         <w:t>GLOSSARY</w:t>
       </w:r>
     </w:p>
@@ -50481,7 +50621,7 @@
                     <w:sz w:val="19"/>
                     <w:szCs w:val="19"/>
                   </w:rPr>
-                  <w:t>60</w:t>
+                  <w:t>21</w:t>
                 </w:r>
                 <w:r>
                   <w:fldChar w:fldCharType="end"/>
@@ -54523,29 +54663,6 @@
 </file>
 
 <file path=customXml/item1.xml><?xml version="1.0" encoding="utf-8"?>
-<p:properties xmlns:p="http://schemas.microsoft.com/office/2006/metadata/properties" xmlns:xsi="http://www.w3.org/2001/XMLSchema-instance" xmlns:pc="http://schemas.microsoft.com/office/infopath/2007/PartnerControls">
-  <documentManagement>
-    <_dlc_DocId xmlns="ddcf2b64-e3b0-42a2-bf4a-7482a0c65fd3">RGIID-375-162</_dlc_DocId>
-    <_dlc_DocIdUrl xmlns="ddcf2b64-e3b0-42a2-bf4a-7482a0c65fd3">
-      <Url>https://sharepoint.raygroupintl.com/active_projects/OSEHRA/_layouts/DocIdRedir.aspx?ID=RGIID-375-162</Url>
-      <Description>RGIID-375-162</Description>
-    </_dlc_DocIdUrl>
-    <Content_x0020_Type xmlns="a21059b8-ec96-413f-a00d-eae4cfec7793">Technical Journal Prep</Content_x0020_Type>
-    <Comments xmlns="a21059b8-ec96-413f-a00d-eae4cfec7793">This is the document for OSEHRA technical journal. </Comments>
-  </documentManagement>
-</p:properties>
-</file>
-
-<file path=customXml/item2.xml><?xml version="1.0" encoding="utf-8"?>
-<?mso-contentType ?>
-<FormTemplates xmlns="http://schemas.microsoft.com/sharepoint/v3/contenttype/forms">
-  <Display>DocumentLibraryForm</Display>
-  <Edit>DocumentLibraryForm</Edit>
-  <New>DocumentLibraryForm</New>
-</FormTemplates>
-</file>
-
-<file path=customXml/item3.xml><?xml version="1.0" encoding="utf-8"?>
 <?mso-contentType ?>
 <spe:Receivers xmlns:spe="http://schemas.microsoft.com/sharepoint/events">
   <Receiver>
@@ -54589,6 +54706,29 @@
     <Filter/>
   </Receiver>
 </spe:Receivers>
+</file>
+
+<file path=customXml/item2.xml><?xml version="1.0" encoding="utf-8"?>
+<?mso-contentType ?>
+<FormTemplates xmlns="http://schemas.microsoft.com/sharepoint/v3/contenttype/forms">
+  <Display>DocumentLibraryForm</Display>
+  <Edit>DocumentLibraryForm</Edit>
+  <New>DocumentLibraryForm</New>
+</FormTemplates>
+</file>
+
+<file path=customXml/item3.xml><?xml version="1.0" encoding="utf-8"?>
+<p:properties xmlns:p="http://schemas.microsoft.com/office/2006/metadata/properties" xmlns:xsi="http://www.w3.org/2001/XMLSchema-instance" xmlns:pc="http://schemas.microsoft.com/office/infopath/2007/PartnerControls">
+  <documentManagement>
+    <_dlc_DocId xmlns="ddcf2b64-e3b0-42a2-bf4a-7482a0c65fd3">RGIID-375-162</_dlc_DocId>
+    <_dlc_DocIdUrl xmlns="ddcf2b64-e3b0-42a2-bf4a-7482a0c65fd3">
+      <Url>https://sharepoint.raygroupintl.com/active_projects/OSEHRA/_layouts/DocIdRedir.aspx?ID=RGIID-375-162</Url>
+      <Description>RGIID-375-162</Description>
+    </_dlc_DocIdUrl>
+    <Content_x0020_Type xmlns="a21059b8-ec96-413f-a00d-eae4cfec7793">Technical Journal Prep</Content_x0020_Type>
+    <Comments xmlns="a21059b8-ec96-413f-a00d-eae4cfec7793">This is the document for OSEHRA technical journal. </Comments>
+  </documentManagement>
+</p:properties>
 </file>
 
 <file path=customXml/item4.xml><?xml version="1.0" encoding="utf-8"?>
@@ -54783,12 +54923,9 @@
 </file>
 
 <file path=customXml/itemProps1.xml><?xml version="1.0" encoding="utf-8"?>
-<ds:datastoreItem xmlns:ds="http://schemas.openxmlformats.org/officeDocument/2006/customXml" ds:itemID="{7E846213-CFEF-4C8D-941F-07487CB4A381}">
+<ds:datastoreItem xmlns:ds="http://schemas.openxmlformats.org/officeDocument/2006/customXml" ds:itemID="{782CBCD2-A271-4265-8E4C-E194FE30711F}">
   <ds:schemaRefs>
-    <ds:schemaRef ds:uri="http://schemas.microsoft.com/office/2006/metadata/properties"/>
-    <ds:schemaRef ds:uri="http://schemas.microsoft.com/office/infopath/2007/PartnerControls"/>
-    <ds:schemaRef ds:uri="ddcf2b64-e3b0-42a2-bf4a-7482a0c65fd3"/>
-    <ds:schemaRef ds:uri="a21059b8-ec96-413f-a00d-eae4cfec7793"/>
+    <ds:schemaRef ds:uri="http://schemas.microsoft.com/sharepoint/events"/>
   </ds:schemaRefs>
 </ds:datastoreItem>
 </file>
@@ -54802,9 +54939,12 @@
 </file>
 
 <file path=customXml/itemProps3.xml><?xml version="1.0" encoding="utf-8"?>
-<ds:datastoreItem xmlns:ds="http://schemas.openxmlformats.org/officeDocument/2006/customXml" ds:itemID="{782CBCD2-A271-4265-8E4C-E194FE30711F}">
+<ds:datastoreItem xmlns:ds="http://schemas.openxmlformats.org/officeDocument/2006/customXml" ds:itemID="{7E846213-CFEF-4C8D-941F-07487CB4A381}">
   <ds:schemaRefs>
-    <ds:schemaRef ds:uri="http://schemas.microsoft.com/sharepoint/events"/>
+    <ds:schemaRef ds:uri="http://schemas.microsoft.com/office/2006/metadata/properties"/>
+    <ds:schemaRef ds:uri="http://schemas.microsoft.com/office/infopath/2007/PartnerControls"/>
+    <ds:schemaRef ds:uri="ddcf2b64-e3b0-42a2-bf4a-7482a0c65fd3"/>
+    <ds:schemaRef ds:uri="a21059b8-ec96-413f-a00d-eae4cfec7793"/>
   </ds:schemaRefs>
 </ds:datastoreItem>
 </file>
@@ -54829,7 +54969,7 @@
 </file>
 
 <file path=customXml/itemProps5.xml><?xml version="1.0" encoding="utf-8"?>
-<ds:datastoreItem xmlns:ds="http://schemas.openxmlformats.org/officeDocument/2006/customXml" ds:itemID="{69033C7A-8785-4890-BEA8-C64DBD3A35A2}">
+<ds:datastoreItem xmlns:ds="http://schemas.openxmlformats.org/officeDocument/2006/customXml" ds:itemID="{5433CF0E-0265-46F6-AD8D-50FE034E1402}">
   <ds:schemaRefs>
     <ds:schemaRef ds:uri="http://schemas.openxmlformats.org/officeDocument/2006/bibliography"/>
   </ds:schemaRefs>

</xml_diff>